<commit_message>
Upraven test docx outputu s fake daty.
</commit_message>
<xml_diff>
--- a/ExporterFactory/testFiles/WordFactory/exportertestwithdata.docx
+++ b/ExporterFactory/testFiles/WordFactory/exportertestwithdata.docx
@@ -63,6 +63,106 @@
         <w:pStyle w:val="my style hard style"/>
       </w:pPr>
       <w:r>
+        <w:t>jméno anotace 1</w:t>
+      </w:r>
+    </w:p>
+    <w:p>
+      <w:pPr>
+        <w:pStyle w:val="my style hard style"/>
+      </w:pPr>
+      <w:r>
+        <w:t>Atributy:</w:t>
+      </w:r>
+    </w:p>
+    <w:p>
+      <w:pPr>
+        <w:pStyle w:val="my style hard style"/>
+        <w:numPr>
+          <w:ilvl w:val="0"/>
+          <w:numId w:val="1"/>
+        </w:numPr>
+      </w:pPr>
+      <w:r>
+        <w:t>jméno 1</w:t>
+      </w:r>
+    </w:p>
+    <w:p>
+      <w:pPr>
+        <w:pStyle w:val="my style hard style"/>
+        <w:numPr>
+          <w:ilvl w:val="1"/>
+          <w:numId w:val="1"/>
+        </w:numPr>
+      </w:pPr>
+      <w:r>
+        <w:t>hodnota1</w:t>
+      </w:r>
+    </w:p>
+    <w:p>
+      <w:pPr>
+        <w:pStyle w:val="my style hard style"/>
+        <w:numPr>
+          <w:ilvl w:val="1"/>
+          <w:numId w:val="1"/>
+        </w:numPr>
+      </w:pPr>
+      <w:r>
+        <w:t>hodnota2</w:t>
+      </w:r>
+    </w:p>
+    <w:p>
+      <w:pPr>
+        <w:pStyle w:val="my style hard style"/>
+        <w:numPr>
+          <w:ilvl w:val="0"/>
+          <w:numId w:val="1"/>
+        </w:numPr>
+      </w:pPr>
+      <w:r>
+        <w:t>jméno 2</w:t>
+      </w:r>
+    </w:p>
+    <w:p>
+      <w:pPr>
+        <w:pStyle w:val="my style hard style"/>
+        <w:numPr>
+          <w:ilvl w:val="1"/>
+          <w:numId w:val="1"/>
+        </w:numPr>
+      </w:pPr>
+      <w:r>
+        <w:t>hodnota3</w:t>
+      </w:r>
+    </w:p>
+    <w:p>
+      <w:pPr>
+        <w:pStyle w:val="my style hard style"/>
+        <w:numPr>
+          <w:ilvl w:val="1"/>
+          <w:numId w:val="1"/>
+        </w:numPr>
+      </w:pPr>
+      <w:r>
+        <w:t>hodnota4</w:t>
+      </w:r>
+    </w:p>
+    <w:p>
+      <w:pPr>
+        <w:pStyle w:val="my style hard style"/>
+        <w:numPr>
+          <w:ilvl w:val="1"/>
+          <w:numId w:val="1"/>
+        </w:numPr>
+      </w:pPr>
+      <w:r>
+        <w:t>hodnota5</w:t>
+      </w:r>
+    </w:p>
+    <w:p>
+      <w:pPr>
+        <w:pStyle w:val="my style hard style"/>
+      </w:pPr>
+      <w:r>
         <w:t>Seznam atributů:</w:t>
       </w:r>
     </w:p>
@@ -103,7 +203,159 @@
         <w:pStyle w:val="my style hard style"/>
       </w:pPr>
       <w:r>
+        <w:t>+</w:t>
+      </w:r>
+    </w:p>
+    <w:p>
+      <w:pPr>
+        <w:pStyle w:val="my style hard style"/>
+      </w:pPr>
+      <w:r>
+        <w:t>metoda 1</w:t>
+      </w:r>
+    </w:p>
+    <w:p>
+      <w:pPr>
+        <w:pStyle w:val="my style hard style"/>
+      </w:pPr>
+      <w:r>
+        <w:t>typ metody</w:t>
+      </w:r>
+    </w:p>
+    <w:p>
+      <w:pPr>
+        <w:pStyle w:val="my style hard style"/>
+      </w:pPr>
+      <w:r>
         <w:t>Seznam vazeb:</w:t>
+      </w:r>
+    </w:p>
+    <w:p>
+      <w:pPr>
+        <w:pStyle w:val="my style hard style"/>
+      </w:pPr>
+      <w:r>
+        <w:t>Třída </w:t>
+      </w:r>
+    </w:p>
+    <w:p>
+      <w:pPr>
+        <w:pStyle w:val="my style hard style"/>
+      </w:pPr>
+      <w:r>
+        <w:t>moje třída 2</w:t>
+      </w:r>
+    </w:p>
+    <w:p>
+      <w:pPr>
+        <w:pStyle w:val="my style hard style"/>
+      </w:pPr>
+      <w:r>
+        <w:t>Viditelnost:</w:t>
+      </w:r>
+    </w:p>
+    <w:p>
+      <w:pPr>
+        <w:pStyle w:val="my style hard style"/>
+      </w:pPr>
+      <w:r>
+        <w:t>+</w:t>
+      </w:r>
+    </w:p>
+    <w:p>
+      <w:pPr>
+        <w:pStyle w:val="my style hard style"/>
+      </w:pPr>
+      <w:r>
+        <w:t>Seznam anotací:</w:t>
+      </w:r>
+    </w:p>
+    <w:p>
+      <w:pPr>
+        <w:pStyle w:val="my style hard style"/>
+      </w:pPr>
+      <w:r>
+        <w:t>Seznam atributů:</w:t>
+      </w:r>
+    </w:p>
+    <w:p>
+      <w:pPr>
+        <w:pStyle w:val="my style hard style"/>
+      </w:pPr>
+      <w:r>
+        <w:t>Seznam metod:</w:t>
+      </w:r>
+    </w:p>
+    <w:p>
+      <w:pPr>
+        <w:pStyle w:val="my style hard style"/>
+      </w:pPr>
+      <w:r>
+        <w:t>Seznam vazeb:</w:t>
+      </w:r>
+    </w:p>
+    <w:p>
+      <w:pPr>
+        <w:pStyle w:val="my style hard style"/>
+      </w:pPr>
+      <w:r>
+        <w:t>Tady taky kupodivu může být text...</w:t>
+      </w:r>
+    </w:p>
+    <w:p>
+      <w:pPr>
+        <w:pStyle w:val="my style hard style"/>
+      </w:pPr>
+      <w:r>
+        <w:t>Můj typ 1</w:t>
+      </w:r>
+    </w:p>
+    <w:p>
+      <w:pPr>
+        <w:pStyle w:val="my style hard style"/>
+      </w:pPr>
+      <w:r>
+        <w:t>moje třída 2</w:t>
+      </w:r>
+    </w:p>
+    <w:p>
+      <w:pPr>
+        <w:pStyle w:val="my style hard style"/>
+      </w:pPr>
+      <w:r>
+        <w:t>kompozice</w:t>
+      </w:r>
+    </w:p>
+    <w:p>
+      <w:pPr>
+        <w:pStyle w:val="my style hard style"/>
+      </w:pPr>
+      <w:r>
+        <w:t>1</w:t>
+      </w:r>
+    </w:p>
+    <w:p>
+      <w:pPr>
+        <w:pStyle w:val="my style hard style"/>
+      </w:pPr>
+      <w:r>
+        <w:t>-1</w:t>
+      </w:r>
+    </w:p>
+    <w:p>
+      <w:pPr>
+        <w:pStyle w:val="my style hard style"/>
+      </w:pPr>
+      <w:r>
+        <w:t>0</w:t>
+      </w:r>
+    </w:p>
+    <w:p>
+      <w:pPr>
+        <w:pStyle w:val="my style hard style"/>
+      </w:pPr>
+      <w:r>
+        <w:t>1</w:t>
       </w:r>
     </w:p>
     <w:sectPr>

</xml_diff>